<commit_message>
Add Implementing clear voice document
git-tfs-id: [http://developmentvlan:8585/tfs/vanrise.collection]$/;C31132
</commit_message>
<xml_diff>
--- a/QualityMeasurement/Code/Resources/Documents/Steps for Implementing Clear Voice.docx
+++ b/QualityMeasurement/Code/Resources/Documents/Steps for Implementing Clear Voice.docx
@@ -157,37 +157,27 @@
       <w:r>
         <w:t xml:space="preserve">Databases to be backed up: </w:t>
       </w:r>
-      <w:proofErr w:type="spellStart"/>
       <w:r>
         <w:t>QualityMeasurement</w:t>
       </w:r>
-      <w:proofErr w:type="spellEnd"/>
       <w:r>
         <w:t xml:space="preserve">, </w:t>
       </w:r>
-      <w:proofErr w:type="spellStart"/>
       <w:r>
         <w:t>QualityMeasurementLog</w:t>
       </w:r>
-      <w:proofErr w:type="spellEnd"/>
-      <w:proofErr w:type="gramStart"/>
       <w:r>
         <w:t xml:space="preserve">,  </w:t>
       </w:r>
-      <w:proofErr w:type="spellStart"/>
       <w:r>
         <w:t>QualityMeasurementTransactionDB</w:t>
       </w:r>
-      <w:proofErr w:type="spellEnd"/>
-      <w:proofErr w:type="gramEnd"/>
       <w:r>
         <w:t xml:space="preserve">, </w:t>
       </w:r>
-      <w:proofErr w:type="spellStart"/>
       <w:r>
         <w:t>QualityMeasurementConfigurationOnline</w:t>
       </w:r>
-      <w:proofErr w:type="spellEnd"/>
       <w:r>
         <w:t>.</w:t>
       </w:r>
@@ -865,7 +855,10 @@
         </w:rPr>
       </w:pPr>
       <w:r>
-        <w:t xml:space="preserve">CDR Analysis website new </w:t>
+        <w:t xml:space="preserve">Clear Voice </w:t>
+      </w:r>
+      <w:r>
+        <w:t xml:space="preserve">website new </w:t>
       </w:r>
       <w:r>
         <w:t>version</w:t>
@@ -907,7 +900,12 @@
         </w:numPr>
       </w:pPr>
       <w:r>
-        <w:t xml:space="preserve">CDR Analysis service new </w:t>
+        <w:t xml:space="preserve">Clear Voice </w:t>
+      </w:r>
+      <w:bookmarkStart w:id="0" w:name="_GoBack"/>
+      <w:bookmarkEnd w:id="0"/>
+      <w:r>
+        <w:t xml:space="preserve">service new </w:t>
       </w:r>
       <w:r>
         <w:t xml:space="preserve">versions will be released under: </w:t>
@@ -944,17 +942,8 @@
         </w:rPr>
       </w:pPr>
       <w:r>
-        <w:t xml:space="preserve">Config Files for website and runtime are called:  </w:t>
-      </w:r>
-      <w:proofErr w:type="spellStart"/>
-      <w:r>
-        <w:t>Web.config</w:t>
-      </w:r>
-      <w:proofErr w:type="spellEnd"/>
-      <w:r>
-        <w:t xml:space="preserve"> and </w:t>
-      </w:r>
-      <w:proofErr w:type="spellStart"/>
+        <w:t xml:space="preserve">Config Files for website and runtime are called:  Web.config and </w:t>
+      </w:r>
       <w:r>
         <w:t>Q</w:t>
       </w:r>
@@ -967,7 +956,6 @@
       <w:r>
         <w:t>.config</w:t>
       </w:r>
-      <w:proofErr w:type="spellEnd"/>
       <w:r>
         <w:t xml:space="preserve"> consecutively</w:t>
       </w:r>
@@ -1403,11 +1391,9 @@
       <w:r>
         <w:t xml:space="preserve"> </w:t>
       </w:r>
-      <w:proofErr w:type="spellStart"/>
       <w:r>
         <w:t>QualityMeasurement</w:t>
       </w:r>
-      <w:proofErr w:type="spellEnd"/>
       <w:r>
         <w:t xml:space="preserve"> Runtime, then </w:t>
       </w:r>
@@ -1774,8 +1760,6 @@
           </wp:inline>
         </w:drawing>
       </w:r>
-      <w:bookmarkStart w:id="0" w:name="_GoBack"/>
-      <w:bookmarkEnd w:id="0"/>
     </w:p>
     <w:sectPr>
       <w:pgSz w:w="12240" w:h="15840"/>

</xml_diff>